<commit_message>
Various edits related to #313
</commit_message>
<xml_diff>
--- a/docs/GIS_Methods/Commercial_Land_Mask_Revised_2014_02_05.docx
+++ b/docs/GIS_Methods/Commercial_Land_Mask_Revised_2014_02_05.docx
@@ -39,15 +39,16 @@
         </w:numPr>
       </w:pPr>
       <w:r>
-        <w:t xml:space="preserve">Create a 200 m resolution </w:t>
-      </w:r>
-      <w:proofErr w:type="spellStart"/>
-      <w:r>
-        <w:t>boolean</w:t>
-      </w:r>
-      <w:proofErr w:type="spellEnd"/>
-      <w:r>
-        <w:t xml:space="preserve"> grid representing likely commercial land use based on locations of known commercial facilities and the ratio of night time to day time population</w:t>
+        <w:t xml:space="preserve">Create a </w:t>
+      </w:r>
+      <w:r>
+        <w:t>0.0018 degree (~200 m)</w:t>
+      </w:r>
+      <w:r>
+        <w:t xml:space="preserve"> </w:t>
+      </w:r>
+      <w:r>
+        <w:t>resolution boolean grid representing likely commercial land use based on locations of known commercial facilities and the ratio of night time to day time population</w:t>
       </w:r>
     </w:p>
     <w:p>
@@ -125,26 +126,13 @@
         </w:numPr>
       </w:pPr>
       <w:r>
-        <w:t xml:space="preserve">ArcGIS processing performed </w:t>
-      </w:r>
-      <w:proofErr w:type="gramStart"/>
-      <w:r>
-        <w:t>in</w:t>
+        <w:t>ArcGIS processing performed in</w:t>
       </w:r>
       <w:r>
         <w:t xml:space="preserve"> </w:t>
       </w:r>
       <w:r>
-        <w:t>./</w:t>
-      </w:r>
-      <w:proofErr w:type="spellStart"/>
-      <w:proofErr w:type="gramEnd"/>
-      <w:r>
-        <w:t>mxd</w:t>
-      </w:r>
-      <w:proofErr w:type="spellEnd"/>
-      <w:r>
-        <w:t>/commercial_land_mask_resampling_us</w:t>
+        <w:t>./mxd/commercial_land_mask_resampling_us</w:t>
       </w:r>
       <w:r>
         <w:t>_revised_2014_02_05</w:t>
@@ -162,34 +150,90 @@
         </w:numPr>
       </w:pPr>
       <w:r>
-        <w:t xml:space="preserve">In </w:t>
-      </w:r>
-      <w:proofErr w:type="spellStart"/>
-      <w:r>
-        <w:t>Postgres</w:t>
-      </w:r>
-      <w:proofErr w:type="spellEnd"/>
-      <w:r>
-        <w:t xml:space="preserve">, processing performed in </w:t>
+        <w:t xml:space="preserve">In Postgres, processing performed in </w:t>
       </w:r>
       <w:r>
         <w:t>S:\mgleason\DG_Wind\SQL\commercial_load\commercial_land_mask</w:t>
       </w:r>
       <w:r>
+        <w:t xml:space="preserve"> sql files</w:t>
+      </w:r>
+    </w:p>
+    <w:p>
+      <w:r>
+        <w:t>Steps:</w:t>
+      </w:r>
+    </w:p>
+    <w:p>
+      <w:pPr>
+        <w:pStyle w:val="ListParagraph"/>
+        <w:numPr>
+          <w:ilvl w:val="0"/>
+          <w:numId w:val="2"/>
+        </w:numPr>
+      </w:pPr>
+      <w:r>
+        <w:t>I</w:t>
+      </w:r>
+      <w:r>
+        <w:t>solate known commercial locations using navtec points with factypes associated with commercial building types and hsip points with 2-digit naics codes associated with commercial activities --&gt; dg_win</w:t>
+      </w:r>
+      <w:r>
+        <w:t>d.hsip_and_navteq_commercial_facilities</w:t>
+      </w:r>
+    </w:p>
+    <w:p>
+      <w:pPr>
+        <w:pStyle w:val="ListParagraph"/>
+        <w:numPr>
+          <w:ilvl w:val="0"/>
+          <w:numId w:val="2"/>
+        </w:numPr>
+      </w:pPr>
+      <w:r>
+        <w:t>Create a version of the commercial locations where all points</w:t>
+      </w:r>
+      <w:r>
+        <w:t xml:space="preserve"> are buffered by </w:t>
+      </w:r>
+      <w:r>
+        <w:t>90 m</w:t>
+      </w:r>
+      <w:r>
+        <w:t xml:space="preserve"> (</w:t>
+      </w:r>
+      <w:r>
+        <w:t xml:space="preserve">but </w:t>
+      </w:r>
+      <w:r>
+        <w:t>polygon</w:t>
+      </w:r>
+      <w:r>
+        <w:t xml:space="preserve"> commercial locations from HSIP and NAVTEC</w:t>
+      </w:r>
+      <w:r>
+        <w:t xml:space="preserve"> remain unchanged)</w:t>
+      </w:r>
+      <w:r>
+        <w:sym w:font="Wingdings" w:char="F0E0"/>
+      </w:r>
+      <w:r>
         <w:t xml:space="preserve"> </w:t>
       </w:r>
-      <w:proofErr w:type="spellStart"/>
-      <w:r>
-        <w:t>sql</w:t>
-      </w:r>
-      <w:proofErr w:type="spellEnd"/>
-      <w:r>
-        <w:t xml:space="preserve"> files</w:t>
-      </w:r>
-    </w:p>
-    <w:p>
-      <w:r>
-        <w:t>Steps:</w:t>
+      <w:r>
+        <w:t>dg_wind.hsip_and_navteq_commercial_facility_buffers</w:t>
+      </w:r>
+    </w:p>
+    <w:p>
+      <w:pPr>
+        <w:pStyle w:val="ListParagraph"/>
+        <w:numPr>
+          <w:ilvl w:val="1"/>
+          <w:numId w:val="2"/>
+        </w:numPr>
+      </w:pPr>
+      <w:r>
+        <w:t>90 m is selected as the buffer size as a somewhat arbitrary estimator of property sizes for industrial facilities. I tested a larger radius (200 m) and it resulted in a huge overestimation of industrial land based on areas I am familiar with</w:t>
       </w:r>
     </w:p>
     <w:p>
@@ -201,51 +245,50 @@
         </w:numPr>
       </w:pPr>
       <w:r>
-        <w:t>I</w:t>
-      </w:r>
-      <w:r>
-        <w:t xml:space="preserve">solate known commercial locations using </w:t>
-      </w:r>
-      <w:proofErr w:type="spellStart"/>
-      <w:r>
-        <w:t>navtec</w:t>
-      </w:r>
-      <w:proofErr w:type="spellEnd"/>
-      <w:r>
-        <w:t xml:space="preserve"> points with </w:t>
-      </w:r>
-      <w:proofErr w:type="spellStart"/>
-      <w:r>
-        <w:t>factypes</w:t>
-      </w:r>
-      <w:proofErr w:type="spellEnd"/>
-      <w:r>
-        <w:t xml:space="preserve"> associated with commercial building types and </w:t>
-      </w:r>
-      <w:proofErr w:type="spellStart"/>
-      <w:r>
-        <w:t>hsip</w:t>
-      </w:r>
-      <w:proofErr w:type="spellEnd"/>
-      <w:r>
-        <w:t xml:space="preserve"> points with 2-digit </w:t>
-      </w:r>
-      <w:proofErr w:type="spellStart"/>
-      <w:r>
-        <w:t>naics</w:t>
-      </w:r>
-      <w:proofErr w:type="spellEnd"/>
-      <w:r>
-        <w:t xml:space="preserve"> codes associated with commercial activities --&gt; </w:t>
-      </w:r>
-      <w:proofErr w:type="spellStart"/>
-      <w:r>
-        <w:t>dg_win</w:t>
-      </w:r>
-      <w:r>
-        <w:t>d.hsip_and_navteq_commercial_facilities</w:t>
-      </w:r>
-      <w:proofErr w:type="spellEnd"/>
+        <w:t xml:space="preserve">Export results to </w:t>
+      </w:r>
+      <w:r>
+        <w:t xml:space="preserve">three </w:t>
+      </w:r>
+      <w:r>
+        <w:t>shapefile</w:t>
+      </w:r>
+      <w:r>
+        <w:t>s (too large to put to one shapefile )</w:t>
+      </w:r>
+      <w:r>
+        <w:t xml:space="preserve"> </w:t>
+      </w:r>
+      <w:r>
+        <w:sym w:font="Wingdings" w:char="F0E0"/>
+      </w:r>
+      <w:r>
+        <w:t xml:space="preserve"> </w:t>
+      </w:r>
+    </w:p>
+    <w:p>
+      <w:pPr>
+        <w:pStyle w:val="ListParagraph"/>
+        <w:numPr>
+          <w:ilvl w:val="1"/>
+          <w:numId w:val="2"/>
+        </w:numPr>
+      </w:pPr>
+      <w:r>
+        <w:t>F:\data\mgleason\DG_Wind\Data\Analysis\commercial_land_mask\commercial_facility_polygons</w:t>
+      </w:r>
+      <w:r>
+        <w:t>\</w:t>
+      </w:r>
+      <w:r>
+        <w:t>hsip_and_navteq_commercial_facility_buffers</w:t>
+      </w:r>
+      <w:r>
+        <w:t>_partN</w:t>
+      </w:r>
+      <w:r>
+        <w:t>.shp</w:t>
+      </w:r>
     </w:p>
     <w:p>
       <w:pPr>
@@ -256,25 +299,10 @@
         </w:numPr>
       </w:pPr>
       <w:r>
-        <w:t>Create a version of the commercial locations where all points</w:t>
-      </w:r>
-      <w:r>
-        <w:t xml:space="preserve"> are buffered by 20</w:t>
-      </w:r>
-      <w:r>
-        <w:t>0m (</w:t>
-      </w:r>
-      <w:r>
-        <w:t xml:space="preserve">but </w:t>
-      </w:r>
-      <w:r>
-        <w:t>polygon</w:t>
-      </w:r>
-      <w:r>
-        <w:t xml:space="preserve"> commercial locations from HSIP and NAVTEC</w:t>
-      </w:r>
-      <w:r>
-        <w:t xml:space="preserve"> remain unchanged)</w:t>
+        <w:t>In ArcGIS, merge the three shapefiles into a single geodatabase feature class</w:t>
+      </w:r>
+      <w:r>
+        <w:t xml:space="preserve"> </w:t>
       </w:r>
       <w:r>
         <w:sym w:font="Wingdings" w:char="F0E0"/>
@@ -282,11 +310,6 @@
       <w:r>
         <w:t xml:space="preserve"> </w:t>
       </w:r>
-      <w:proofErr w:type="spellStart"/>
-      <w:r>
-        <w:t>dg_wind.hsip_and_navteq_commercial_facility_buffers</w:t>
-      </w:r>
-      <w:proofErr w:type="spellEnd"/>
     </w:p>
     <w:p>
       <w:pPr>
@@ -297,7 +320,7 @@
         </w:numPr>
       </w:pPr>
       <w:r>
-        <w:t>200 m is selected as the buffer size because the data will be converted to a raster that is nominally 200 m in resolution using a cell center allocation method. Therefore, using a 200 m radius ensures that each polygon should always be assigned to one and only one raster cell (no duplicates, no drop outs)</w:t>
+        <w:t>F:\data\mgleason\DG_Wind\Data\Analysis\commercial_land_mask\commercial_facility_polygons\commercial_facs.gdb\commercial_facilities_combined</w:t>
       </w:r>
     </w:p>
     <w:p>
@@ -309,40 +332,13 @@
         </w:numPr>
       </w:pPr>
       <w:r>
-        <w:t xml:space="preserve">Export results to </w:t>
-      </w:r>
-      <w:r>
-        <w:t xml:space="preserve">three </w:t>
-      </w:r>
-      <w:proofErr w:type="spellStart"/>
-      <w:r>
-        <w:t>shapefile</w:t>
-      </w:r>
-      <w:r>
-        <w:t>s</w:t>
-      </w:r>
-      <w:proofErr w:type="spellEnd"/>
-      <w:r>
-        <w:t xml:space="preserve"> (too large to put to one </w:t>
-      </w:r>
-      <w:proofErr w:type="spellStart"/>
-      <w:proofErr w:type="gramStart"/>
-      <w:r>
-        <w:t>shapefile</w:t>
-      </w:r>
-      <w:proofErr w:type="spellEnd"/>
-      <w:r>
-        <w:t xml:space="preserve"> )</w:t>
-      </w:r>
-      <w:proofErr w:type="gramEnd"/>
-      <w:r>
-        <w:t xml:space="preserve"> </w:t>
-      </w:r>
-      <w:r>
-        <w:sym w:font="Wingdings" w:char="F0E0"/>
-      </w:r>
-      <w:r>
-        <w:t xml:space="preserve"> </w:t>
+        <w:t>A</w:t>
+      </w:r>
+      <w:r>
+        <w:t>dd</w:t>
+      </w:r>
+      <w:r>
+        <w:t xml:space="preserve"> a definition query to ignore oil and gas field:</w:t>
       </w:r>
     </w:p>
     <w:p>
@@ -354,16 +350,94 @@
         </w:numPr>
       </w:pPr>
       <w:r>
+        <w:t>table_name &lt;&gt; ‘enrg_gas_prod’</w:t>
+      </w:r>
+    </w:p>
+    <w:p>
+      <w:pPr>
+        <w:pStyle w:val="ListParagraph"/>
+        <w:numPr>
+          <w:ilvl w:val="0"/>
+          <w:numId w:val="2"/>
+        </w:numPr>
+      </w:pPr>
+      <w:r>
+        <w:t>Dissolve</w:t>
+      </w:r>
+      <w:r>
+        <w:t xml:space="preserve"> the merge feature class, add a field “</w:t>
+      </w:r>
+      <w:r>
+        <w:t>com_bool</w:t>
+      </w:r>
+      <w:r>
+        <w:t>”, and calculate it = 1</w:t>
+      </w:r>
+    </w:p>
+    <w:p>
+      <w:pPr>
+        <w:pStyle w:val="ListParagraph"/>
+        <w:numPr>
+          <w:ilvl w:val="1"/>
+          <w:numId w:val="2"/>
+        </w:numPr>
+      </w:pPr>
+      <w:r>
+        <w:t>F:\data\mgleason\DG_Wind\Data\Analysis\commercial_land_mask\commercial_facility_polygons\commercial_facs.gdb\commercial_facilities_dissolved</w:t>
+      </w:r>
+    </w:p>
+    <w:p>
+      <w:pPr>
+        <w:pStyle w:val="ListParagraph"/>
+        <w:numPr>
+          <w:ilvl w:val="0"/>
+          <w:numId w:val="2"/>
+        </w:numPr>
+      </w:pPr>
+      <w:r>
+        <w:t>Convert to Raster</w:t>
+      </w:r>
+      <w:r>
+        <w:t xml:space="preserve"> (Polygon to Raster with cell center option)</w:t>
+      </w:r>
+    </w:p>
+    <w:p>
+      <w:pPr>
+        <w:pStyle w:val="ListParagraph"/>
+        <w:numPr>
+          <w:ilvl w:val="1"/>
+          <w:numId w:val="2"/>
+        </w:numPr>
+      </w:pPr>
+      <w:r>
+        <w:t xml:space="preserve">Set extent, snap raster, cell size, </w:t>
+      </w:r>
+      <w:r>
+        <w:t xml:space="preserve">and mask </w:t>
+      </w:r>
+      <w:r>
+        <w:t xml:space="preserve">to: </w:t>
+      </w:r>
+      <w:r>
+        <w:t>F:\data\mgleason\aws_2014_update\gis\conus\cf_rasters\derived\</w:t>
+      </w:r>
+      <w:r>
+        <w:t>onshoremask</w:t>
+      </w:r>
+    </w:p>
+    <w:p>
+      <w:pPr>
+        <w:pStyle w:val="ListParagraph"/>
+        <w:numPr>
+          <w:ilvl w:val="1"/>
+          <w:numId w:val="2"/>
+        </w:numPr>
+      </w:pPr>
+      <w:r>
         <w:t>F:\data\mgleason\DG_Wind\Data\Analysis\commercial_land_mask\revised_2014_02_05\commercial_facility_polygons</w:t>
       </w:r>
       <w:r>
-        <w:t>\hsip_and_navteq_commercial_facility_buffers</w:t>
-      </w:r>
-      <w:r>
-        <w:t>_partN</w:t>
-      </w:r>
-      <w:r>
-        <w:t>.shp</w:t>
+        <w:t>\com_mask</w:t>
       </w:r>
     </w:p>
     <w:p>
@@ -375,32 +449,7 @@
         </w:numPr>
       </w:pPr>
       <w:r>
-        <w:t xml:space="preserve">In ArcGIS, merge the three </w:t>
-      </w:r>
-      <w:proofErr w:type="spellStart"/>
-      <w:r>
-        <w:t>shapefiles</w:t>
-      </w:r>
-      <w:proofErr w:type="spellEnd"/>
-      <w:r>
-        <w:t xml:space="preserve"> into a single </w:t>
-      </w:r>
-      <w:proofErr w:type="spellStart"/>
-      <w:r>
-        <w:t>geodatabase</w:t>
-      </w:r>
-      <w:proofErr w:type="spellEnd"/>
-      <w:r>
-        <w:t xml:space="preserve"> feature class</w:t>
-      </w:r>
-      <w:r>
-        <w:t xml:space="preserve"> </w:t>
-      </w:r>
-      <w:r>
-        <w:sym w:font="Wingdings" w:char="F0E0"/>
-      </w:r>
-      <w:r>
-        <w:t xml:space="preserve"> </w:t>
+        <w:t>Extract By Mask the ind_mask raster using:</w:t>
       </w:r>
     </w:p>
     <w:p>
@@ -412,16 +461,59 @@
         </w:numPr>
       </w:pPr>
       <w:r>
-        <w:t>F:\data\mgleason\DG_Wind\Data\Analysis\commercial_land_mask\revised_2014_02_05\commercial_facility_polygons</w:t>
-      </w:r>
-      <w:r>
-        <w:t>\commercial_facs.gdb</w:t>
-      </w:r>
-      <w:r>
-        <w:t>\commercial_facilities_</w:t>
-      </w:r>
-      <w:r>
-        <w:t>combined</w:t>
+        <w:t>F:\data\mgleason\aws_2014_update\gis\conus\cf_rasters\derived\</w:t>
+      </w:r>
+      <w:r>
+        <w:t>onshoremask</w:t>
+      </w:r>
+    </w:p>
+    <w:p>
+      <w:pPr>
+        <w:pStyle w:val="ListParagraph"/>
+        <w:numPr>
+          <w:ilvl w:val="1"/>
+          <w:numId w:val="2"/>
+        </w:numPr>
+      </w:pPr>
+      <w:r>
+        <w:t>Not sure why this is necessary…</w:t>
+      </w:r>
+    </w:p>
+    <w:p>
+      <w:pPr>
+        <w:pStyle w:val="ListParagraph"/>
+        <w:numPr>
+          <w:ilvl w:val="1"/>
+          <w:numId w:val="2"/>
+        </w:numPr>
+      </w:pPr>
+      <w:r>
+        <w:t>Output:</w:t>
+      </w:r>
+    </w:p>
+    <w:p>
+      <w:pPr>
+        <w:pStyle w:val="ListParagraph"/>
+        <w:numPr>
+          <w:ilvl w:val="2"/>
+          <w:numId w:val="2"/>
+        </w:numPr>
+      </w:pPr>
+      <w:r>
+        <w:lastRenderedPageBreak/>
+        <w:t>F:\data\mgleason\DG_Wind\Data\Analysis\commercial_land_mask\revised_2014_02_05\com_mask_clip</w:t>
+      </w:r>
+    </w:p>
+    <w:p>
+      <w:pPr>
+        <w:pStyle w:val="ListParagraph"/>
+        <w:numPr>
+          <w:ilvl w:val="2"/>
+          <w:numId w:val="2"/>
+        </w:numPr>
+      </w:pPr>
+      <w:r>
+        <w:t>** this is the final commercial land mask</w:t>
       </w:r>
     </w:p>
     <w:p>
@@ -433,13 +525,10 @@
         </w:numPr>
       </w:pPr>
       <w:r>
-        <w:t>A</w:t>
-      </w:r>
-      <w:r>
-        <w:t>dd</w:t>
-      </w:r>
-      <w:r>
-        <w:t xml:space="preserve"> a definition query to ignore oil and gas field:</w:t>
+        <w:t>Convert to points</w:t>
+      </w:r>
+      <w:r>
+        <w:t xml:space="preserve"> (Point to Raster)</w:t>
       </w:r>
     </w:p>
     <w:p>
@@ -450,26 +539,8 @@
           <w:numId w:val="2"/>
         </w:numPr>
       </w:pPr>
-      <w:proofErr w:type="spellStart"/>
-      <w:proofErr w:type="gramStart"/>
-      <w:r>
-        <w:t>table</w:t>
-      </w:r>
-      <w:proofErr w:type="gramEnd"/>
-      <w:r>
-        <w:t>_name</w:t>
-      </w:r>
-      <w:proofErr w:type="spellEnd"/>
-      <w:r>
-        <w:t xml:space="preserve"> &lt;&gt; ‘</w:t>
-      </w:r>
-      <w:proofErr w:type="spellStart"/>
-      <w:r>
-        <w:t>enrg_gas_prod</w:t>
-      </w:r>
-      <w:proofErr w:type="spellEnd"/>
-      <w:r>
-        <w:t>’</w:t>
+      <w:r>
+        <w:t>F:\data\mgleason\DG_Wind\Data\Analysis\commercial_land_mask\revised_2014_02_05\commercial_facs.gdb\com_mask_pts</w:t>
       </w:r>
     </w:p>
     <w:p>
@@ -479,21 +550,12 @@
           <w:ilvl w:val="0"/>
           <w:numId w:val="2"/>
         </w:numPr>
-        <w:rPr>
-          <w:highlight w:val="yellow"/>
-        </w:rPr>
-      </w:pPr>
-      <w:r>
-        <w:t>Dissolve</w:t>
-      </w:r>
-      <w:r>
-        <w:t xml:space="preserve"> the merge feature class</w:t>
-      </w:r>
-      <w:r>
-        <w:rPr>
-          <w:highlight w:val="yellow"/>
-        </w:rPr>
-        <w:t>, add a field “commercial”, and calculate it = 1</w:t>
+      </w:pPr>
+      <w:r>
+        <w:t>Export points to ASCII txt file</w:t>
+      </w:r>
+      <w:r>
+        <w:t xml:space="preserve"> using Export Feature Attributed to ASCII</w:t>
       </w:r>
     </w:p>
     <w:p>
@@ -507,16 +569,7 @@
       <w:bookmarkStart w:id="0" w:name="_GoBack"/>
       <w:bookmarkEnd w:id="0"/>
       <w:r>
-        <w:t>F:\data\mgleason\DG_Wind\Data\Analysis\commercial_land_mask\revised_2014_02_05\commercial_facility_polygons</w:t>
-      </w:r>
-      <w:r>
-        <w:t>\commercial_facs.gdb</w:t>
-      </w:r>
-      <w:r>
-        <w:t>\commercial_facilities_combined</w:t>
-      </w:r>
-      <w:r>
-        <w:t>_dissolved</w:t>
+        <w:t>F:\data\mgleason\DG_Wind\Data\Analysis\commercial_land_mask\revised_2014_02_05\com_mask.csv</w:t>
       </w:r>
     </w:p>
     <w:p>
@@ -528,10 +581,10 @@
         </w:numPr>
       </w:pPr>
       <w:r>
-        <w:t>Convert to Raster</w:t>
-      </w:r>
-      <w:r>
-        <w:t xml:space="preserve"> (Polygon to Raster with cell center option)</w:t>
+        <w:t xml:space="preserve">Load grid </w:t>
+      </w:r>
+      <w:r>
+        <w:t>and points to postgres for further analyses</w:t>
       </w:r>
     </w:p>
     <w:p>
@@ -541,29 +594,15 @@
           <w:ilvl w:val="1"/>
           <w:numId w:val="2"/>
         </w:numPr>
-        <w:rPr>
-          <w:highlight w:val="yellow"/>
-        </w:rPr>
-      </w:pPr>
-      <w:r>
-        <w:rPr>
-          <w:highlight w:val="yellow"/>
-        </w:rPr>
-        <w:t>[</w:t>
-      </w:r>
-      <w:proofErr w:type="gramStart"/>
-      <w:r>
-        <w:rPr>
-          <w:highlight w:val="yellow"/>
-        </w:rPr>
-        <w:t>fill</w:t>
-      </w:r>
-      <w:proofErr w:type="gramEnd"/>
-      <w:r>
-        <w:rPr>
-          <w:highlight w:val="yellow"/>
-        </w:rPr>
-        <w:t xml:space="preserve"> in]</w:t>
+      </w:pPr>
+      <w:r>
+        <w:t xml:space="preserve">Grid </w:t>
+      </w:r>
+      <w:r>
+        <w:sym w:font="Wingdings" w:char="F0E0"/>
+      </w:r>
+      <w:r>
+        <w:t xml:space="preserve"> dg_wind.commercial_land_mask_500x500</w:t>
       </w:r>
     </w:p>
     <w:p>
@@ -574,177 +613,17 @@
           <w:numId w:val="2"/>
         </w:numPr>
       </w:pPr>
-      <w:commentRangeStart w:id="1"/>
-      <w:r>
-        <w:t xml:space="preserve">** </w:t>
-      </w:r>
-      <w:proofErr w:type="gramStart"/>
-      <w:r>
-        <w:t>this</w:t>
-      </w:r>
-      <w:proofErr w:type="gramEnd"/>
-      <w:r>
-        <w:t xml:space="preserve"> is the final commercial land mask</w:t>
-      </w:r>
-    </w:p>
-    <w:p>
-      <w:pPr>
-        <w:pStyle w:val="ListParagraph"/>
-        <w:numPr>
-          <w:ilvl w:val="0"/>
-          <w:numId w:val="2"/>
-        </w:numPr>
-      </w:pPr>
-      <w:r>
-        <w:t>Convert to points</w:t>
-      </w:r>
-    </w:p>
-    <w:p>
-      <w:pPr>
-        <w:pStyle w:val="ListParagraph"/>
-        <w:numPr>
-          <w:ilvl w:val="1"/>
-          <w:numId w:val="2"/>
-        </w:numPr>
-        <w:rPr>
-          <w:highlight w:val="yellow"/>
-        </w:rPr>
-      </w:pPr>
-      <w:r>
-        <w:rPr>
-          <w:highlight w:val="yellow"/>
-        </w:rPr>
-        <w:t>[</w:t>
-      </w:r>
-      <w:proofErr w:type="gramStart"/>
-      <w:r>
-        <w:rPr>
-          <w:highlight w:val="yellow"/>
-        </w:rPr>
-        <w:t>fill</w:t>
-      </w:r>
-      <w:proofErr w:type="gramEnd"/>
-      <w:r>
-        <w:rPr>
-          <w:highlight w:val="yellow"/>
-        </w:rPr>
-        <w:t xml:space="preserve"> in]</w:t>
-      </w:r>
-    </w:p>
-    <w:p>
-      <w:pPr>
-        <w:pStyle w:val="ListParagraph"/>
-        <w:numPr>
-          <w:ilvl w:val="0"/>
-          <w:numId w:val="2"/>
-        </w:numPr>
-      </w:pPr>
-      <w:r>
-        <w:lastRenderedPageBreak/>
-        <w:t>Export points to ASCII txt file</w:t>
-      </w:r>
-    </w:p>
-    <w:p>
-      <w:pPr>
-        <w:pStyle w:val="ListParagraph"/>
-        <w:numPr>
-          <w:ilvl w:val="1"/>
-          <w:numId w:val="2"/>
-        </w:numPr>
-        <w:rPr>
-          <w:highlight w:val="yellow"/>
-        </w:rPr>
-      </w:pPr>
-      <w:r>
-        <w:rPr>
-          <w:highlight w:val="yellow"/>
-        </w:rPr>
-        <w:t>[</w:t>
-      </w:r>
-      <w:proofErr w:type="gramStart"/>
-      <w:r>
-        <w:rPr>
-          <w:highlight w:val="yellow"/>
-        </w:rPr>
-        <w:t>fill</w:t>
-      </w:r>
-      <w:proofErr w:type="gramEnd"/>
-      <w:r>
-        <w:rPr>
-          <w:highlight w:val="yellow"/>
-        </w:rPr>
-        <w:t xml:space="preserve"> in]</w:t>
-      </w:r>
-    </w:p>
-    <w:p>
-      <w:pPr>
-        <w:pStyle w:val="ListParagraph"/>
-        <w:numPr>
-          <w:ilvl w:val="0"/>
-          <w:numId w:val="2"/>
-        </w:numPr>
-      </w:pPr>
-      <w:r>
-        <w:t xml:space="preserve">Load grid </w:t>
-      </w:r>
-      <w:r>
-        <w:t xml:space="preserve">and points to </w:t>
-      </w:r>
-      <w:proofErr w:type="spellStart"/>
-      <w:r>
-        <w:t>postgres</w:t>
-      </w:r>
-      <w:proofErr w:type="spellEnd"/>
-      <w:r>
-        <w:t xml:space="preserve"> for further analyses</w:t>
-      </w:r>
-    </w:p>
-    <w:p>
-      <w:pPr>
-        <w:pStyle w:val="ListParagraph"/>
-        <w:numPr>
-          <w:ilvl w:val="1"/>
-          <w:numId w:val="2"/>
-        </w:numPr>
-      </w:pPr>
-      <w:r>
-        <w:t xml:space="preserve">Grid </w:t>
+      <w:r>
+        <w:t xml:space="preserve">Points </w:t>
       </w:r>
       <w:r>
         <w:sym w:font="Wingdings" w:char="F0E0"/>
       </w:r>
       <w:r>
-        <w:t xml:space="preserve"> dg_wind.commercial_land_mask_500x500</w:t>
-      </w:r>
-    </w:p>
-    <w:p>
-      <w:pPr>
-        <w:pStyle w:val="ListParagraph"/>
-        <w:numPr>
-          <w:ilvl w:val="1"/>
-          <w:numId w:val="2"/>
-        </w:numPr>
-      </w:pPr>
-      <w:r>
-        <w:t xml:space="preserve">Points </w:t>
-      </w:r>
-      <w:r>
-        <w:sym w:font="Wingdings" w:char="F0E0"/>
-      </w:r>
-      <w:r>
         <w:t xml:space="preserve"> </w:t>
       </w:r>
-      <w:proofErr w:type="spellStart"/>
       <w:r>
         <w:t>wind_ds.pt_grid_us_com</w:t>
-      </w:r>
-      <w:commentRangeEnd w:id="1"/>
-      <w:proofErr w:type="spellEnd"/>
-      <w:r>
-        <w:rPr>
-          <w:rStyle w:val="CommentReference"/>
-        </w:rPr>
-        <w:commentReference w:id="1"/>
       </w:r>
     </w:p>
     <w:p/>
@@ -761,35 +640,6 @@
     </w:sectPr>
   </w:body>
 </w:document>
-</file>
-
-<file path=word/comments.xml><?xml version="1.0" encoding="utf-8"?>
-<w:comments xmlns:wpc="http://schemas.microsoft.com/office/word/2010/wordprocessingCanvas" xmlns:mo="http://schemas.microsoft.com/office/mac/office/2008/main" xmlns:mc="http://schemas.openxmlformats.org/markup-compatibility/2006" xmlns:mv="urn:schemas-microsoft-com:mac:vml" xmlns:o="urn:schemas-microsoft-com:office:office" xmlns:r="http://schemas.openxmlformats.org/officeDocument/2006/relationships" xmlns:m="http://schemas.openxmlformats.org/officeDocument/2006/math" xmlns:v="urn:schemas-microsoft-com:vml" xmlns:wp14="http://schemas.microsoft.com/office/word/2010/wordprocessingDrawing" xmlns:wp="http://schemas.openxmlformats.org/drawingml/2006/wordprocessingDrawing" xmlns:w10="urn:schemas-microsoft-com:office:word" xmlns:w="http://schemas.openxmlformats.org/wordprocessingml/2006/main" xmlns:w14="http://schemas.microsoft.com/office/word/2010/wordml" xmlns:wpg="http://schemas.microsoft.com/office/word/2010/wordprocessingGroup" xmlns:wpi="http://schemas.microsoft.com/office/word/2010/wordprocessingInk" xmlns:wne="http://schemas.microsoft.com/office/word/2006/wordml" xmlns:wps="http://schemas.microsoft.com/office/word/2010/wordprocessingShape" mc:Ignorable="w14 wp14">
-  <w:comment w:id="1" w:author="NREL" w:date="2014-02-20T09:44:00Z" w:initials="N">
-    <w:p>
-      <w:pPr>
-        <w:pStyle w:val="CommentText"/>
-      </w:pPr>
-      <w:r>
-        <w:rPr>
-          <w:rStyle w:val="CommentReference"/>
-        </w:rPr>
-        <w:annotationRef/>
-      </w:r>
-      <w:r>
-        <w:t xml:space="preserve">Note – did not do this for HI and AK yet because not sure about what the AWS resource </w:t>
-      </w:r>
-      <w:proofErr w:type="spellStart"/>
-      <w:r>
-        <w:t>rofiles</w:t>
-      </w:r>
-      <w:proofErr w:type="spellEnd"/>
-      <w:r>
-        <w:t xml:space="preserve"> are going to look like and what raster grid they will be associated with</w:t>
-      </w:r>
-    </w:p>
-  </w:comment>
-</w:comments>
 </file>
 
 <file path=word/numbering.xml><?xml version="1.0" encoding="utf-8"?>
@@ -2129,7 +1979,7 @@
 </file>
 
 <file path=customXml/itemProps1.xml><?xml version="1.0" encoding="utf-8"?>
-<ds:datastoreItem xmlns:ds="http://schemas.openxmlformats.org/officeDocument/2006/customXml" ds:itemID="{D3F7BF45-5131-D444-A0B1-50CB10CF14A3}">
+<ds:datastoreItem xmlns:ds="http://schemas.openxmlformats.org/officeDocument/2006/customXml" ds:itemID="{32484D24-AD50-6D48-974A-070B1F970B81}">
   <ds:schemaRefs>
     <ds:schemaRef ds:uri="http://schemas.openxmlformats.org/officeDocument/2006/bibliography"/>
   </ds:schemaRefs>

</xml_diff>